<commit_message>
fix ppt and devdoc
</commit_message>
<xml_diff>
--- a/doc/综合论文训练记录表_dev_关世开.docx
+++ b/doc/综合论文训练记录表_dev_关世开.docx
@@ -28,12 +28,12 @@
         <w:tblLook w:val="04A0" w:firstRow="1" w:lastRow="0" w:firstColumn="1" w:lastColumn="0" w:noHBand="0" w:noVBand="1"/>
       </w:tblPr>
       <w:tblGrid>
-        <w:gridCol w:w="1382"/>
-        <w:gridCol w:w="2015"/>
-        <w:gridCol w:w="750"/>
-        <w:gridCol w:w="1944"/>
-        <w:gridCol w:w="822"/>
-        <w:gridCol w:w="1383"/>
+        <w:gridCol w:w="421"/>
+        <w:gridCol w:w="1943"/>
+        <w:gridCol w:w="940"/>
+        <w:gridCol w:w="2554"/>
+        <w:gridCol w:w="997"/>
+        <w:gridCol w:w="1441"/>
       </w:tblGrid>
       <w:tr>
         <w:tc>
@@ -132,7 +132,6 @@
           <w:p>
             <w:pPr>
               <w:rPr>
-                <w:rFonts w:hint="eastAsia"/>
                 <w:sz w:val="21"/>
                 <w:szCs w:val="21"/>
               </w:rPr>
@@ -179,7 +178,6 @@
           <w:p>
             <w:pPr>
               <w:rPr>
-                <w:rFonts w:hint="eastAsia"/>
                 <w:sz w:val="21"/>
                 <w:szCs w:val="21"/>
               </w:rPr>
@@ -237,7 +235,6 @@
           <w:p>
             <w:pPr>
               <w:rPr>
-                <w:rFonts w:hint="eastAsia"/>
                 <w:sz w:val="21"/>
                 <w:szCs w:val="21"/>
               </w:rPr>
@@ -319,7 +316,6 @@
           <w:p>
             <w:pPr>
               <w:rPr>
-                <w:rFonts w:hint="eastAsia"/>
                 <w:sz w:val="21"/>
                 <w:szCs w:val="21"/>
               </w:rPr>
@@ -519,52 +515,138 @@
             <w:pPr>
               <w:ind w:firstLineChars="200" w:firstLine="420"/>
               <w:rPr>
+                <w:rFonts w:ascii="宋体" w:hAnsi="宋体" w:hint="eastAsia"/>
+                <w:sz w:val="21"/>
+                <w:szCs w:val="21"/>
+              </w:rPr>
+            </w:pPr>
+            <w:r>
+              <w:rPr>
+                <w:rFonts w:ascii="宋体" w:hAnsi="宋体" w:hint="eastAsia"/>
+                <w:sz w:val="21"/>
+                <w:szCs w:val="21"/>
+              </w:rPr>
+              <w:t>本毕业设计希望</w:t>
+            </w:r>
+            <w:r>
+              <w:rPr>
                 <w:rFonts w:ascii="宋体" w:hAnsi="宋体"/>
                 <w:sz w:val="21"/>
                 <w:szCs w:val="21"/>
               </w:rPr>
-            </w:pPr>
-            <w:r>
-              <w:rPr>
-                <w:rFonts w:ascii="宋体" w:hAnsi="宋体" w:hint="eastAsia"/>
-                <w:sz w:val="21"/>
-                <w:szCs w:val="21"/>
-              </w:rPr>
-              <w:t>本毕业设计希望</w:t>
-            </w:r>
+              <w:t>通过借鉴CPU领域成熟的时间片轮转调度、优先级继承、虚拟内存隔离及性能监控单元机制，构建GPU/NPU</w:t>
+            </w:r>
+            <w:proofErr w:type="gramStart"/>
             <w:r>
               <w:rPr>
                 <w:rFonts w:ascii="宋体" w:hAnsi="宋体"/>
                 <w:sz w:val="21"/>
                 <w:szCs w:val="21"/>
               </w:rPr>
-              <w:t>通过借鉴CPU领域成熟的时间片轮转调度、优先级继承、虚拟内存隔离及性能监控单元机制，构建GPU/NPU</w:t>
+              <w:t>多进程</w:t>
+            </w:r>
+            <w:proofErr w:type="gramEnd"/>
+            <w:r>
+              <w:rPr>
+                <w:rFonts w:ascii="宋体" w:hAnsi="宋体"/>
+                <w:sz w:val="21"/>
+                <w:szCs w:val="21"/>
+              </w:rPr>
+              <w:t>共享的硬件资源抽象模型</w:t>
+            </w:r>
+            <w:r>
+              <w:rPr>
+                <w:rFonts w:ascii="宋体" w:hAnsi="宋体" w:hint="eastAsia"/>
+                <w:sz w:val="21"/>
+                <w:szCs w:val="21"/>
+              </w:rPr>
+              <w:t>。并基于现有的基于</w:t>
+            </w:r>
+            <w:proofErr w:type="spellStart"/>
+            <w:r>
+              <w:rPr>
+                <w:rFonts w:ascii="宋体" w:hAnsi="宋体" w:hint="eastAsia"/>
+                <w:sz w:val="21"/>
+                <w:szCs w:val="21"/>
+              </w:rPr>
+              <w:t>StarryOS</w:t>
+            </w:r>
+            <w:proofErr w:type="spellEnd"/>
+            <w:r>
+              <w:rPr>
+                <w:rFonts w:ascii="宋体" w:hAnsi="宋体" w:hint="eastAsia"/>
+                <w:sz w:val="21"/>
+                <w:szCs w:val="21"/>
+              </w:rPr>
+              <w:t>的RUST语言NPU驱动，使用RUST语言实现一个允许</w:t>
             </w:r>
             <w:proofErr w:type="gramStart"/>
             <w:r>
               <w:rPr>
+                <w:rFonts w:ascii="宋体" w:hAnsi="宋体" w:hint="eastAsia"/>
+                <w:sz w:val="21"/>
+                <w:szCs w:val="21"/>
+              </w:rPr>
+              <w:t>多进程</w:t>
+            </w:r>
+            <w:proofErr w:type="gramEnd"/>
+            <w:r>
+              <w:rPr>
+                <w:rFonts w:ascii="宋体" w:hAnsi="宋体" w:hint="eastAsia"/>
+                <w:sz w:val="21"/>
+                <w:szCs w:val="21"/>
+              </w:rPr>
+              <w:t>共享NPU资源的驱动程序，实现</w:t>
+            </w:r>
+            <w:proofErr w:type="gramStart"/>
+            <w:r>
+              <w:rPr>
+                <w:rFonts w:ascii="宋体" w:hAnsi="宋体" w:hint="eastAsia"/>
+                <w:sz w:val="21"/>
+                <w:szCs w:val="21"/>
+              </w:rPr>
+              <w:t>多进程</w:t>
+            </w:r>
+            <w:proofErr w:type="gramEnd"/>
+            <w:r>
+              <w:rPr>
+                <w:rFonts w:ascii="宋体" w:hAnsi="宋体" w:hint="eastAsia"/>
+                <w:sz w:val="21"/>
+                <w:szCs w:val="21"/>
+              </w:rPr>
+              <w:t>共用硬件设施</w:t>
+            </w:r>
+            <w:r>
+              <w:rPr>
+                <w:rFonts w:ascii="宋体" w:hAnsi="宋体" w:hint="eastAsia"/>
+                <w:sz w:val="21"/>
+                <w:szCs w:val="21"/>
+              </w:rPr>
+              <w:t>时系统吞吐量</w:t>
+            </w:r>
+            <w:r>
+              <w:rPr>
+                <w:rFonts w:ascii="宋体" w:hAnsi="宋体" w:hint="eastAsia"/>
+                <w:sz w:val="21"/>
+                <w:szCs w:val="21"/>
+              </w:rPr>
+              <w:t>的提升。具体而言，</w:t>
+            </w:r>
+            <w:r>
+              <w:rPr>
                 <w:rFonts w:ascii="宋体" w:hAnsi="宋体"/>
                 <w:sz w:val="21"/>
                 <w:szCs w:val="21"/>
               </w:rPr>
-              <w:t>多进程</w:t>
-            </w:r>
-            <w:proofErr w:type="gramEnd"/>
-            <w:r>
-              <w:rPr>
-                <w:rFonts w:ascii="宋体" w:hAnsi="宋体"/>
-                <w:sz w:val="21"/>
-                <w:szCs w:val="21"/>
-              </w:rPr>
-              <w:t>共享的硬件资源抽象模型</w:t>
-            </w:r>
-            <w:r>
-              <w:rPr>
-                <w:rFonts w:ascii="宋体" w:hAnsi="宋体" w:hint="eastAsia"/>
-                <w:sz w:val="21"/>
-                <w:szCs w:val="21"/>
-              </w:rPr>
-              <w:t>。并基于现有的基于</w:t>
+              <w:t>首先，</w:t>
+            </w:r>
+            <w:r>
+              <w:rPr>
+                <w:rFonts w:ascii="宋体" w:hAnsi="宋体" w:hint="eastAsia"/>
+                <w:sz w:val="21"/>
+                <w:szCs w:val="21"/>
+              </w:rPr>
+              <w:t>基于现有的</w:t>
             </w:r>
             <w:proofErr w:type="spellStart"/>
             <w:r>
@@ -582,67 +664,7 @@
                 <w:sz w:val="21"/>
                 <w:szCs w:val="21"/>
               </w:rPr>
-              <w:t>的RUST语言NPU驱动，使用RUST语言实现一个允许</w:t>
-            </w:r>
-            <w:proofErr w:type="gramStart"/>
-            <w:r>
-              <w:rPr>
-                <w:rFonts w:ascii="宋体" w:hAnsi="宋体" w:hint="eastAsia"/>
-                <w:sz w:val="21"/>
-                <w:szCs w:val="21"/>
-              </w:rPr>
-              <w:t>多进程</w:t>
-            </w:r>
-            <w:proofErr w:type="gramEnd"/>
-            <w:r>
-              <w:rPr>
-                <w:rFonts w:ascii="宋体" w:hAnsi="宋体" w:hint="eastAsia"/>
-                <w:sz w:val="21"/>
-                <w:szCs w:val="21"/>
-              </w:rPr>
-              <w:t>共享NPU资源的驱动程序，实现</w:t>
-            </w:r>
-            <w:proofErr w:type="gramStart"/>
-            <w:r>
-              <w:rPr>
-                <w:rFonts w:ascii="宋体" w:hAnsi="宋体" w:hint="eastAsia"/>
-                <w:sz w:val="21"/>
-                <w:szCs w:val="21"/>
-              </w:rPr>
-              <w:t>多进程</w:t>
-            </w:r>
-            <w:proofErr w:type="gramEnd"/>
-            <w:r>
-              <w:rPr>
-                <w:rFonts w:ascii="宋体" w:hAnsi="宋体" w:hint="eastAsia"/>
-                <w:sz w:val="21"/>
-                <w:szCs w:val="21"/>
-              </w:rPr>
-              <w:t>共用硬件设施</w:t>
-            </w:r>
-            <w:r>
-              <w:rPr>
-                <w:rFonts w:ascii="宋体" w:hAnsi="宋体" w:hint="eastAsia"/>
-                <w:sz w:val="21"/>
-                <w:szCs w:val="21"/>
-              </w:rPr>
-              <w:t>时系统吞吐量</w:t>
-            </w:r>
-            <w:r>
-              <w:rPr>
-                <w:rFonts w:ascii="宋体" w:hAnsi="宋体" w:hint="eastAsia"/>
-                <w:sz w:val="21"/>
-                <w:szCs w:val="21"/>
-              </w:rPr>
-              <w:t>的提升。具体而言，</w:t>
-            </w:r>
-            <w:r>
-              <w:rPr>
-                <w:rFonts w:ascii="宋体" w:hAnsi="宋体"/>
-                <w:sz w:val="21"/>
-                <w:szCs w:val="21"/>
-              </w:rPr>
-              <w:t>首先，</w:t>
+              <w:t>上RUST语言实现的NPU驱动设计实验，验证在用户独占模式下，存在硬件冗余性。第二，基于现有的NPU驱动，设计</w:t>
             </w:r>
             <w:r>
               <w:rPr>
@@ -701,7 +723,7 @@
             <w:pPr>
               <w:ind w:firstLineChars="200" w:firstLine="420"/>
               <w:rPr>
-                <w:rFonts w:ascii="宋体" w:hAnsi="宋体"/>
+                <w:rFonts w:ascii="宋体" w:hAnsi="宋体" w:hint="eastAsia"/>
                 <w:sz w:val="21"/>
                 <w:szCs w:val="21"/>
               </w:rPr>
@@ -710,7 +732,7 @@
           <w:p>
             <w:pPr>
               <w:rPr>
-                <w:rFonts w:ascii="宋体" w:hAnsi="宋体"/>
+                <w:rFonts w:ascii="宋体" w:hAnsi="宋体" w:hint="eastAsia"/>
                 <w:sz w:val="21"/>
                 <w:szCs w:val="21"/>
               </w:rPr>
@@ -727,7 +749,7 @@
           <w:p>
             <w:pPr>
               <w:rPr>
-                <w:rFonts w:ascii="宋体" w:hAnsi="宋体"/>
+                <w:rFonts w:ascii="宋体" w:hAnsi="宋体" w:hint="eastAsia"/>
                 <w:sz w:val="21"/>
                 <w:szCs w:val="21"/>
               </w:rPr>
@@ -745,7 +767,7 @@
             <w:pPr>
               <w:ind w:firstLineChars="200" w:firstLine="420"/>
               <w:rPr>
-                <w:rFonts w:ascii="宋体" w:hAnsi="宋体"/>
+                <w:rFonts w:ascii="宋体" w:hAnsi="宋体" w:hint="eastAsia"/>
                 <w:sz w:val="21"/>
                 <w:szCs w:val="21"/>
               </w:rPr>
@@ -756,6 +778,7 @@
                 <w:sz w:val="21"/>
                 <w:szCs w:val="21"/>
               </w:rPr>
+              <w:lastRenderedPageBreak/>
               <w:t>完成选题的确立，对相关方向的论文进行调研和综述。学习使用RUST语言进行开发，构建对GPU/NPU硬件设施结构和原理的知识体系。对本项目基于的</w:t>
             </w:r>
             <w:proofErr w:type="spellStart"/>
@@ -774,15 +797,7 @@
                 <w:sz w:val="21"/>
                 <w:szCs w:val="21"/>
               </w:rPr>
-              <w:t>的RUST语言NPU驱动</w:t>
-            </w:r>
-            <w:r>
-              <w:rPr>
-                <w:rFonts w:ascii="宋体" w:hAnsi="宋体" w:hint="eastAsia"/>
-                <w:sz w:val="21"/>
-                <w:szCs w:val="21"/>
-              </w:rPr>
-              <w:t>进行学习，理解其</w:t>
+              <w:t>的RUST语言NPU驱动进行学习，理解其</w:t>
             </w:r>
             <w:r>
               <w:rPr>
@@ -804,7 +819,7 @@
           <w:p>
             <w:pPr>
               <w:rPr>
-                <w:rFonts w:ascii="宋体" w:hAnsi="宋体"/>
+                <w:rFonts w:ascii="宋体" w:hAnsi="宋体" w:hint="eastAsia"/>
                 <w:sz w:val="21"/>
                 <w:szCs w:val="21"/>
               </w:rPr>
@@ -822,18 +837,86 @@
             <w:pPr>
               <w:ind w:firstLineChars="200" w:firstLine="420"/>
               <w:rPr>
+                <w:rFonts w:ascii="宋体" w:hAnsi="宋体" w:hint="eastAsia"/>
+                <w:sz w:val="21"/>
+                <w:szCs w:val="21"/>
+              </w:rPr>
+            </w:pPr>
+            <w:r>
+              <w:rPr>
+                <w:rFonts w:ascii="宋体" w:hAnsi="宋体" w:hint="eastAsia"/>
+                <w:sz w:val="21"/>
+                <w:szCs w:val="21"/>
+              </w:rPr>
+              <w:t>继续</w:t>
+            </w:r>
+            <w:r>
+              <w:rPr>
+                <w:rFonts w:ascii="宋体" w:hAnsi="宋体" w:hint="eastAsia"/>
+                <w:sz w:val="21"/>
+                <w:szCs w:val="21"/>
+              </w:rPr>
+              <w:t>对</w:t>
+            </w:r>
+            <w:proofErr w:type="spellStart"/>
+            <w:r>
+              <w:rPr>
+                <w:rFonts w:ascii="宋体" w:hAnsi="宋体" w:hint="eastAsia"/>
+                <w:sz w:val="21"/>
+                <w:szCs w:val="21"/>
+              </w:rPr>
+              <w:t>StarryOS</w:t>
+            </w:r>
+            <w:proofErr w:type="spellEnd"/>
+            <w:r>
+              <w:rPr>
+                <w:rFonts w:ascii="宋体" w:hAnsi="宋体" w:hint="eastAsia"/>
+                <w:sz w:val="21"/>
+                <w:szCs w:val="21"/>
+              </w:rPr>
+              <w:t>的RUST语言NPU驱动进行学习和理解，对其中具体的</w:t>
+            </w:r>
+            <w:proofErr w:type="gramStart"/>
+            <w:r>
+              <w:rPr>
+                <w:rFonts w:ascii="宋体" w:hAnsi="宋体" w:hint="eastAsia"/>
+                <w:sz w:val="21"/>
+                <w:szCs w:val="21"/>
+              </w:rPr>
+              <w:t>代码级实现</w:t>
+            </w:r>
+            <w:proofErr w:type="gramEnd"/>
+            <w:r>
+              <w:rPr>
+                <w:rFonts w:ascii="宋体" w:hAnsi="宋体" w:hint="eastAsia"/>
+                <w:sz w:val="21"/>
+                <w:szCs w:val="21"/>
+              </w:rPr>
+              <w:t>进行分析，并尝试在</w:t>
+            </w:r>
+            <w:r>
+              <w:rPr>
                 <w:rFonts w:ascii="宋体" w:hAnsi="宋体"/>
                 <w:sz w:val="21"/>
                 <w:szCs w:val="21"/>
               </w:rPr>
-            </w:pPr>
-            <w:r>
-              <w:rPr>
-                <w:rFonts w:ascii="宋体" w:hAnsi="宋体" w:hint="eastAsia"/>
-                <w:sz w:val="21"/>
-                <w:szCs w:val="21"/>
-              </w:rPr>
-              <w:t>继续</w:t>
+              <w:t>RK3588 芯片的 Orange Pi5 Plus 开发板硬件平台</w:t>
+            </w:r>
+            <w:r>
+              <w:rPr>
+                <w:rFonts w:ascii="宋体" w:hAnsi="宋体" w:hint="eastAsia"/>
+                <w:sz w:val="21"/>
+                <w:szCs w:val="21"/>
+              </w:rPr>
+              <w:t>上对该仓库实现复现与部署。</w:t>
+            </w:r>
+            <w:r>
+              <w:rPr>
+                <w:rFonts w:ascii="宋体" w:hAnsi="宋体" w:hint="eastAsia"/>
+                <w:sz w:val="21"/>
+                <w:szCs w:val="21"/>
+              </w:rPr>
+              <w:t>设计实验对现有驱动进行性能测试，验证其硬件冗余性。并</w:t>
             </w:r>
             <w:r>
               <w:rPr>
@@ -842,75 +925,6 @@
                 <w:szCs w:val="21"/>
               </w:rPr>
               <w:t>对</w:t>
-            </w:r>
-            <w:proofErr w:type="spellStart"/>
-            <w:r>
-              <w:rPr>
-                <w:rFonts w:ascii="宋体" w:hAnsi="宋体" w:hint="eastAsia"/>
-                <w:sz w:val="21"/>
-                <w:szCs w:val="21"/>
-              </w:rPr>
-              <w:t>StarryOS</w:t>
-            </w:r>
-            <w:proofErr w:type="spellEnd"/>
-            <w:r>
-              <w:rPr>
-                <w:rFonts w:ascii="宋体" w:hAnsi="宋体" w:hint="eastAsia"/>
-                <w:sz w:val="21"/>
-                <w:szCs w:val="21"/>
-              </w:rPr>
-              <w:t>的RUST语言NPU驱动进行学习</w:t>
-            </w:r>
-            <w:r>
-              <w:rPr>
-                <w:rFonts w:ascii="宋体" w:hAnsi="宋体" w:hint="eastAsia"/>
-                <w:sz w:val="21"/>
-                <w:szCs w:val="21"/>
-              </w:rPr>
-              <w:t>和理解，对其中具体的</w:t>
-            </w:r>
-            <w:proofErr w:type="gramStart"/>
-            <w:r>
-              <w:rPr>
-                <w:rFonts w:ascii="宋体" w:hAnsi="宋体" w:hint="eastAsia"/>
-                <w:sz w:val="21"/>
-                <w:szCs w:val="21"/>
-              </w:rPr>
-              <w:t>代码级实现</w:t>
-            </w:r>
-            <w:proofErr w:type="gramEnd"/>
-            <w:r>
-              <w:rPr>
-                <w:rFonts w:ascii="宋体" w:hAnsi="宋体" w:hint="eastAsia"/>
-                <w:sz w:val="21"/>
-                <w:szCs w:val="21"/>
-              </w:rPr>
-              <w:t>进行分析，并尝试在</w:t>
-            </w:r>
-            <w:r>
-              <w:rPr>
-                <w:rFonts w:ascii="宋体" w:hAnsi="宋体"/>
-                <w:sz w:val="21"/>
-                <w:szCs w:val="21"/>
-              </w:rPr>
-              <w:t xml:space="preserve">RK3588 芯片的 Orange Pi5 Plus </w:t>
-            </w:r>
-            <w:r>
-              <w:rPr>
-                <w:rFonts w:ascii="宋体" w:hAnsi="宋体"/>
-                <w:sz w:val="21"/>
-                <w:szCs w:val="21"/>
-              </w:rPr>
-              <w:lastRenderedPageBreak/>
-              <w:t>开发板硬件平台</w:t>
-            </w:r>
-            <w:r>
-              <w:rPr>
-                <w:rFonts w:ascii="宋体" w:hAnsi="宋体" w:hint="eastAsia"/>
-                <w:sz w:val="21"/>
-                <w:szCs w:val="21"/>
-              </w:rPr>
-              <w:t>上对该仓库实现复现与部署。对</w:t>
             </w:r>
             <w:proofErr w:type="gramStart"/>
             <w:r>
@@ -934,7 +948,7 @@
           <w:p>
             <w:pPr>
               <w:rPr>
-                <w:rFonts w:ascii="宋体" w:hAnsi="宋体"/>
+                <w:rFonts w:ascii="宋体" w:hAnsi="宋体" w:hint="eastAsia"/>
                 <w:sz w:val="21"/>
                 <w:szCs w:val="21"/>
               </w:rPr>
@@ -952,7 +966,7 @@
             <w:pPr>
               <w:ind w:firstLineChars="200" w:firstLine="420"/>
               <w:rPr>
-                <w:rFonts w:ascii="宋体" w:hAnsi="宋体"/>
+                <w:rFonts w:ascii="宋体" w:hAnsi="宋体" w:hint="eastAsia"/>
                 <w:sz w:val="21"/>
                 <w:szCs w:val="21"/>
               </w:rPr>
@@ -987,7 +1001,7 @@
           <w:p>
             <w:pPr>
               <w:rPr>
-                <w:rFonts w:ascii="宋体" w:hAnsi="宋体"/>
+                <w:rFonts w:ascii="宋体" w:hAnsi="宋体" w:hint="eastAsia"/>
                 <w:sz w:val="21"/>
                 <w:szCs w:val="21"/>
               </w:rPr>
@@ -1005,7 +1019,7 @@
             <w:pPr>
               <w:ind w:firstLineChars="200" w:firstLine="420"/>
               <w:rPr>
-                <w:rFonts w:ascii="宋体" w:hAnsi="宋体" w:hint="eastAsia"/>
+                <w:rFonts w:ascii="宋体" w:hAnsi="宋体"/>
                 <w:sz w:val="21"/>
                 <w:szCs w:val="21"/>
               </w:rPr>
@@ -1016,7 +1030,7 @@
                 <w:sz w:val="21"/>
                 <w:szCs w:val="21"/>
               </w:rPr>
-              <w:t>实现</w:t>
+              <w:t>对</w:t>
             </w:r>
             <w:proofErr w:type="gramStart"/>
             <w:r>
@@ -1034,7 +1048,120 @@
                 <w:sz w:val="21"/>
                 <w:szCs w:val="21"/>
               </w:rPr>
-              <w:t>之间的任务调度，尝试实现优先级调度提升系统吞吐量。撰写技术报告及最终论文。</w:t>
+              <w:t>版本NPU驱动进行性能调优。设计实验验证其吞吐量有提升</w:t>
+            </w:r>
+            <w:r>
+              <w:rPr>
+                <w:rFonts w:ascii="宋体" w:hAnsi="宋体" w:hint="eastAsia"/>
+                <w:sz w:val="21"/>
+                <w:szCs w:val="21"/>
+              </w:rPr>
+              <w:t>。撰写技术报告及最终论文。</w:t>
+            </w:r>
+          </w:p>
+          <w:p>
+            <w:pPr>
+              <w:ind w:firstLineChars="200" w:firstLine="420"/>
+              <w:rPr>
+                <w:rFonts w:ascii="宋体" w:hAnsi="宋体" w:hint="eastAsia"/>
+                <w:sz w:val="21"/>
+                <w:szCs w:val="21"/>
+              </w:rPr>
+            </w:pPr>
+          </w:p>
+          <w:p>
+            <w:pPr>
+              <w:rPr>
+                <w:rFonts w:ascii="宋体" w:hAnsi="宋体" w:hint="eastAsia"/>
+                <w:sz w:val="21"/>
+                <w:szCs w:val="21"/>
+              </w:rPr>
+            </w:pPr>
+            <w:r>
+              <w:rPr>
+                <w:rFonts w:ascii="宋体" w:hAnsi="宋体" w:hint="eastAsia"/>
+                <w:noProof/>
+                <w:sz w:val="21"/>
+                <w:szCs w:val="21"/>
+              </w:rPr>
+              <w:drawing>
+                <wp:anchor distT="0" distB="0" distL="114300" distR="114300" simplePos="0" relativeHeight="251658240" behindDoc="0" locked="0" layoutInCell="1" allowOverlap="1" wp14:anchorId="5C86EE26" wp14:editId="38977E27">
+                  <wp:simplePos x="0" y="0"/>
+                  <wp:positionH relativeFrom="column">
+                    <wp:posOffset>-65184</wp:posOffset>
+                  </wp:positionH>
+                  <wp:positionV relativeFrom="paragraph">
+                    <wp:posOffset>262670</wp:posOffset>
+                  </wp:positionV>
+                  <wp:extent cx="4969565" cy="2379564"/>
+                  <wp:effectExtent l="0" t="0" r="2540" b="1905"/>
+                  <wp:wrapSquare wrapText="bothSides"/>
+                  <wp:docPr id="1009665670" name="图片 1"/>
+                  <wp:cNvGraphicFramePr>
+                    <a:graphicFrameLocks xmlns:a="http://schemas.openxmlformats.org/drawingml/2006/main" noChangeAspect="1"/>
+                  </wp:cNvGraphicFramePr>
+                  <a:graphic xmlns:a="http://schemas.openxmlformats.org/drawingml/2006/main">
+                    <a:graphicData uri="http://schemas.openxmlformats.org/drawingml/2006/picture">
+                      <pic:pic xmlns:pic="http://schemas.openxmlformats.org/drawingml/2006/picture">
+                        <pic:nvPicPr>
+                          <pic:cNvPr id="0" name="Picture 1"/>
+                          <pic:cNvPicPr>
+                            <a:picLocks noChangeAspect="1" noChangeArrowheads="1"/>
+                          </pic:cNvPicPr>
+                        </pic:nvPicPr>
+                        <pic:blipFill>
+                          <a:blip r:embed="rId6" cstate="print">
+                            <a:extLst>
+                              <a:ext uri="{28A0092B-C50C-407E-A947-70E740481C1C}">
+                                <a14:useLocalDpi xmlns:a14="http://schemas.microsoft.com/office/drawing/2010/main" val="0"/>
+                              </a:ext>
+                            </a:extLst>
+                          </a:blip>
+                          <a:srcRect/>
+                          <a:stretch>
+                            <a:fillRect/>
+                          </a:stretch>
+                        </pic:blipFill>
+                        <pic:spPr bwMode="auto">
+                          <a:xfrm>
+                            <a:off x="0" y="0"/>
+                            <a:ext cx="4971207" cy="2380350"/>
+                          </a:xfrm>
+                          <a:prstGeom prst="rect">
+                            <a:avLst/>
+                          </a:prstGeom>
+                          <a:noFill/>
+                          <a:ln>
+                            <a:noFill/>
+                          </a:ln>
+                        </pic:spPr>
+                      </pic:pic>
+                    </a:graphicData>
+                  </a:graphic>
+                  <wp14:sizeRelH relativeFrom="margin">
+                    <wp14:pctWidth>0</wp14:pctWidth>
+                  </wp14:sizeRelH>
+                  <wp14:sizeRelV relativeFrom="margin">
+                    <wp14:pctHeight>0</wp14:pctHeight>
+                  </wp14:sizeRelV>
+                </wp:anchor>
+              </w:drawing>
+            </w:r>
+            <w:r>
+              <w:rPr>
+                <w:rFonts w:ascii="宋体" w:hAnsi="宋体" w:hint="eastAsia"/>
+                <w:sz w:val="21"/>
+                <w:szCs w:val="21"/>
+              </w:rPr>
+              <w:t>详细进度安排：</w:t>
+            </w:r>
+            <w:r>
+              <w:rPr>
+                <w:rFonts w:ascii="宋体" w:hAnsi="宋体"/>
+                <w:sz w:val="21"/>
+                <w:szCs w:val="21"/>
+              </w:rPr>
+              <w:br/>
             </w:r>
           </w:p>
         </w:tc>
@@ -1057,9 +1184,6 @@
     <w:p>
       <w:pPr>
         <w:spacing w:line="240" w:lineRule="auto"/>
-        <w:rPr>
-          <w:rFonts w:hint="eastAsia"/>
-        </w:rPr>
       </w:pPr>
       <w:r>
         <w:separator/>
@@ -1070,9 +1194,6 @@
     <w:p>
       <w:pPr>
         <w:spacing w:line="240" w:lineRule="auto"/>
-        <w:rPr>
-          <w:rFonts w:hint="eastAsia"/>
-        </w:rPr>
       </w:pPr>
       <w:r>
         <w:continuationSeparator/>
@@ -1088,9 +1209,6 @@
     <w:p>
       <w:pPr>
         <w:spacing w:line="240" w:lineRule="auto"/>
-        <w:rPr>
-          <w:rFonts w:hint="eastAsia"/>
-        </w:rPr>
       </w:pPr>
       <w:r>
         <w:separator/>
@@ -1101,9 +1219,6 @@
     <w:p>
       <w:pPr>
         <w:spacing w:line="240" w:lineRule="auto"/>
-        <w:rPr>
-          <w:rFonts w:hint="eastAsia"/>
-        </w:rPr>
       </w:pPr>
       <w:r>
         <w:continuationSeparator/>

</xml_diff>